<commit_message>
Ajout des screenshots pour les preuves
</commit_message>
<xml_diff>
--- a/Preuves.docx
+++ b/Preuves.docx
@@ -24,33 +24,89 @@
       </w:r>
     </w:p>
     <w:p>
-      <w:pPr>
-        <w:pStyle w:val="Titre1"/>
-      </w:pPr>
-      <w:r>
-        <w:t>Trello :</w:t>
+      <w:r>
+        <w:rPr>
+          <w:noProof/>
+        </w:rPr>
+        <w:drawing>
+          <wp:inline distT="0" distB="0" distL="0" distR="0" wp14:anchorId="3A1275CF" wp14:editId="5990523F">
+            <wp:extent cx="5760720" cy="845820"/>
+            <wp:effectExtent l="0" t="0" r="0" b="0"/>
+            <wp:docPr id="4" name="Image 4"/>
+            <wp:cNvGraphicFramePr>
+              <a:graphicFrameLocks xmlns:a="http://schemas.openxmlformats.org/drawingml/2006/main" noChangeAspect="1"/>
+            </wp:cNvGraphicFramePr>
+            <a:graphic xmlns:a="http://schemas.openxmlformats.org/drawingml/2006/main">
+              <a:graphicData uri="http://schemas.openxmlformats.org/drawingml/2006/picture">
+                <pic:pic xmlns:pic="http://schemas.openxmlformats.org/drawingml/2006/picture">
+                  <pic:nvPicPr>
+                    <pic:cNvPr id="1" name=""/>
+                    <pic:cNvPicPr/>
+                  </pic:nvPicPr>
+                  <pic:blipFill>
+                    <a:blip r:embed="rId4"/>
+                    <a:stretch>
+                      <a:fillRect/>
+                    </a:stretch>
+                  </pic:blipFill>
+                  <pic:spPr>
+                    <a:xfrm>
+                      <a:off x="0" y="0"/>
+                      <a:ext cx="5760720" cy="845820"/>
+                    </a:xfrm>
+                    <a:prstGeom prst="rect">
+                      <a:avLst/>
+                    </a:prstGeom>
+                  </pic:spPr>
+                </pic:pic>
+              </a:graphicData>
+            </a:graphic>
+          </wp:inline>
+        </w:drawing>
       </w:r>
       <w:bookmarkStart w:id="0" w:name="_GoBack"/>
       <w:bookmarkEnd w:id="0"/>
     </w:p>
     <w:p>
       <w:r>
-        <w:t xml:space="preserve">Nous avons choisi d’utiliser Trello car cette application permet une bonne répartition des tâches entre les membres de l’équipe ainsi que des dates de rendus </w:t>
-      </w:r>
-      <w:r>
-        <w:t xml:space="preserve">nous </w:t>
-      </w:r>
-      <w:r>
-        <w:t>permettant</w:t>
-      </w:r>
-      <w:r>
-        <w:t xml:space="preserve"> ainsi</w:t>
-      </w:r>
-      <w:r>
-        <w:t xml:space="preserve"> </w:t>
-      </w:r>
-      <w:r>
-        <w:t>d’être mieux organisés et d’avoir une bonne cohésion de groupe.</w:t>
+        <w:rPr>
+          <w:noProof/>
+        </w:rPr>
+        <w:drawing>
+          <wp:inline distT="0" distB="0" distL="0" distR="0" wp14:anchorId="7CDE706D" wp14:editId="24C15B63">
+            <wp:extent cx="3209925" cy="1930524"/>
+            <wp:effectExtent l="0" t="0" r="0" b="0"/>
+            <wp:docPr id="3" name="Image 3"/>
+            <wp:cNvGraphicFramePr>
+              <a:graphicFrameLocks xmlns:a="http://schemas.openxmlformats.org/drawingml/2006/main" noChangeAspect="1"/>
+            </wp:cNvGraphicFramePr>
+            <a:graphic xmlns:a="http://schemas.openxmlformats.org/drawingml/2006/main">
+              <a:graphicData uri="http://schemas.openxmlformats.org/drawingml/2006/picture">
+                <pic:pic xmlns:pic="http://schemas.openxmlformats.org/drawingml/2006/picture">
+                  <pic:nvPicPr>
+                    <pic:cNvPr id="1" name=""/>
+                    <pic:cNvPicPr/>
+                  </pic:nvPicPr>
+                  <pic:blipFill>
+                    <a:blip r:embed="rId5"/>
+                    <a:stretch>
+                      <a:fillRect/>
+                    </a:stretch>
+                  </pic:blipFill>
+                  <pic:spPr>
+                    <a:xfrm>
+                      <a:off x="0" y="0"/>
+                      <a:ext cx="3232604" cy="1944164"/>
+                    </a:xfrm>
+                    <a:prstGeom prst="rect">
+                      <a:avLst/>
+                    </a:prstGeom>
+                  </pic:spPr>
+                </pic:pic>
+              </a:graphicData>
+            </a:graphic>
+          </wp:inline>
+        </w:drawing>
       </w:r>
     </w:p>
     <w:p>
@@ -58,9 +114,80 @@
         <w:pStyle w:val="Titre1"/>
       </w:pPr>
       <w:r>
+        <w:t>Trello :</w:t>
+      </w:r>
+    </w:p>
+    <w:p>
+      <w:r>
+        <w:t xml:space="preserve">Nous avons choisi d’utiliser Trello car cette application permet une bonne répartition des tâches entre les membres de l’équipe ainsi que des dates de rendus </w:t>
+      </w:r>
+      <w:r>
+        <w:t xml:space="preserve">nous </w:t>
+      </w:r>
+      <w:r>
+        <w:t>permettant</w:t>
+      </w:r>
+      <w:r>
+        <w:t xml:space="preserve"> ainsi</w:t>
+      </w:r>
+      <w:r>
+        <w:t xml:space="preserve"> </w:t>
+      </w:r>
+      <w:r>
+        <w:t>d’être mieux organisés et d’avoir une bonne cohésion de groupe.</w:t>
+      </w:r>
+    </w:p>
+    <w:p>
+      <w:r>
         <w:rPr>
           <w:noProof/>
         </w:rPr>
+        <w:drawing>
+          <wp:inline distT="0" distB="0" distL="0" distR="0" wp14:anchorId="2CA74E2A" wp14:editId="0C84768B">
+            <wp:extent cx="5760720" cy="1721485"/>
+            <wp:effectExtent l="0" t="0" r="0" b="0"/>
+            <wp:docPr id="2" name="Image 2"/>
+            <wp:cNvGraphicFramePr>
+              <a:graphicFrameLocks xmlns:a="http://schemas.openxmlformats.org/drawingml/2006/main" noChangeAspect="1"/>
+            </wp:cNvGraphicFramePr>
+            <a:graphic xmlns:a="http://schemas.openxmlformats.org/drawingml/2006/main">
+              <a:graphicData uri="http://schemas.openxmlformats.org/drawingml/2006/picture">
+                <pic:pic xmlns:pic="http://schemas.openxmlformats.org/drawingml/2006/picture">
+                  <pic:nvPicPr>
+                    <pic:cNvPr id="1" name=""/>
+                    <pic:cNvPicPr/>
+                  </pic:nvPicPr>
+                  <pic:blipFill>
+                    <a:blip r:embed="rId6"/>
+                    <a:stretch>
+                      <a:fillRect/>
+                    </a:stretch>
+                  </pic:blipFill>
+                  <pic:spPr>
+                    <a:xfrm>
+                      <a:off x="0" y="0"/>
+                      <a:ext cx="5760720" cy="1721485"/>
+                    </a:xfrm>
+                    <a:prstGeom prst="rect">
+                      <a:avLst/>
+                    </a:prstGeom>
+                  </pic:spPr>
+                </pic:pic>
+              </a:graphicData>
+            </a:graphic>
+          </wp:inline>
+        </w:drawing>
+      </w:r>
+    </w:p>
+    <w:p>
+      <w:pPr>
+        <w:pStyle w:val="Titre1"/>
+      </w:pPr>
+      <w:r>
+        <w:rPr>
+          <w:noProof/>
+        </w:rPr>
+        <w:lastRenderedPageBreak/>
         <w:drawing>
           <wp:anchor distT="0" distB="0" distL="114300" distR="114300" simplePos="0" relativeHeight="251658240" behindDoc="1" locked="0" layoutInCell="1" allowOverlap="1">
             <wp:simplePos x="0" y="0"/>
@@ -95,7 +222,7 @@
                     </pic:cNvPicPr>
                   </pic:nvPicPr>
                   <pic:blipFill>
-                    <a:blip r:embed="rId4">
+                    <a:blip r:embed="rId7">
                       <a:extLst>
                         <a:ext uri="{28A0092B-C50C-407E-A947-70E740481C1C}">
                           <a14:useLocalDpi xmlns:a14="http://schemas.microsoft.com/office/drawing/2010/main" val="0"/>

</xml_diff>